<commit_message>
Thoughts on multiple datasources Updated WaterML2 note, and TODO
</commit_message>
<xml_diff>
--- a/docs/WOFpy Main TODO List.docx
+++ b/docs/WOFpy Main TODO List.docx
@@ -6,21 +6,51 @@
       <w:pPr>
         <w:pStyle w:val="Heading1"/>
       </w:pPr>
-      <w:proofErr w:type="spellStart"/>
-      <w:r>
-        <w:t>WOFpy</w:t>
-      </w:r>
-      <w:proofErr w:type="spellEnd"/>
-      <w:r>
-        <w:t xml:space="preserve"> Main TODO List</w:t>
+      <w:r>
+        <w:t xml:space="preserve">WOFpy </w:t>
+      </w:r>
+      <w:r>
+        <w:t xml:space="preserve">v2 </w:t>
+      </w:r>
+      <w:r>
+        <w:t>Main TODO List</w:t>
       </w:r>
     </w:p>
     <w:p/>
     <w:p>
+      <w:r>
+        <w:t>Multiple Services</w:t>
+      </w:r>
+    </w:p>
+    <w:p>
+      <w:pPr>
+        <w:pStyle w:val="ListParagraph"/>
+        <w:numPr>
+          <w:ilvl w:val="0"/>
+          <w:numId w:val="4"/>
+        </w:numPr>
+      </w:pPr>
+      <w:r>
+        <w:t>Find way to have an object handle multiple services</w:t>
+      </w:r>
       <w:bookmarkStart w:id="0" w:name="_GoBack"/>
       <w:bookmarkEnd w:id="0"/>
+    </w:p>
+    <w:p>
       <w:r>
         <w:t>Exceptions</w:t>
+      </w:r>
+    </w:p>
+    <w:p>
+      <w:pPr>
+        <w:pStyle w:val="ListParagraph"/>
+        <w:numPr>
+          <w:ilvl w:val="0"/>
+          <w:numId w:val="3"/>
+        </w:numPr>
+      </w:pPr>
+      <w:r>
+        <w:t>Better implement exceptions</w:t>
       </w:r>
     </w:p>
     <w:p/>
@@ -38,15 +68,10 @@
         </w:numPr>
       </w:pPr>
       <w:r>
-        <w:t xml:space="preserve">Need to document logging options to get spyne.io and </w:t>
-      </w:r>
-      <w:proofErr w:type="spellStart"/>
-      <w:r>
-        <w:t>wsgi</w:t>
-      </w:r>
-      <w:proofErr w:type="spellEnd"/>
-      <w:r>
-        <w:t xml:space="preserve"> debugging)</w:t>
+        <w:t xml:space="preserve">Need to document logging options to </w:t>
+      </w:r>
+      <w:r>
+        <w:t>get spyne.io and wsgi debugging</w:t>
       </w:r>
     </w:p>
     <w:p>
@@ -238,6 +263,230 @@
     </w:lvl>
   </w:abstractNum>
   <w:abstractNum w:abstractNumId="1" w15:restartNumberingAfterBreak="0">
+    <w:nsid w:val="41E36837"/>
+    <w:multiLevelType w:val="hybridMultilevel"/>
+    <w:tmpl w:val="A3C07D14"/>
+    <w:lvl w:ilvl="0" w:tplc="0D5831BE">
+      <w:numFmt w:val="bullet"/>
+      <w:lvlText w:val=""/>
+      <w:lvlJc w:val="left"/>
+      <w:pPr>
+        <w:ind w:left="1080" w:hanging="360"/>
+      </w:pPr>
+      <w:rPr>
+        <w:rFonts w:ascii="Symbol" w:eastAsiaTheme="minorHAnsi" w:hAnsi="Symbol" w:cstheme="minorBidi" w:hint="default"/>
+      </w:rPr>
+    </w:lvl>
+    <w:lvl w:ilvl="1" w:tplc="04090003" w:tentative="1">
+      <w:start w:val="1"/>
+      <w:numFmt w:val="bullet"/>
+      <w:lvlText w:val="o"/>
+      <w:lvlJc w:val="left"/>
+      <w:pPr>
+        <w:ind w:left="1800" w:hanging="360"/>
+      </w:pPr>
+      <w:rPr>
+        <w:rFonts w:ascii="Courier New" w:hAnsi="Courier New" w:cs="Courier New" w:hint="default"/>
+      </w:rPr>
+    </w:lvl>
+    <w:lvl w:ilvl="2" w:tplc="04090005" w:tentative="1">
+      <w:start w:val="1"/>
+      <w:numFmt w:val="bullet"/>
+      <w:lvlText w:val=""/>
+      <w:lvlJc w:val="left"/>
+      <w:pPr>
+        <w:ind w:left="2520" w:hanging="360"/>
+      </w:pPr>
+      <w:rPr>
+        <w:rFonts w:ascii="Wingdings" w:hAnsi="Wingdings" w:hint="default"/>
+      </w:rPr>
+    </w:lvl>
+    <w:lvl w:ilvl="3" w:tplc="04090001" w:tentative="1">
+      <w:start w:val="1"/>
+      <w:numFmt w:val="bullet"/>
+      <w:lvlText w:val=""/>
+      <w:lvlJc w:val="left"/>
+      <w:pPr>
+        <w:ind w:left="3240" w:hanging="360"/>
+      </w:pPr>
+      <w:rPr>
+        <w:rFonts w:ascii="Symbol" w:hAnsi="Symbol" w:hint="default"/>
+      </w:rPr>
+    </w:lvl>
+    <w:lvl w:ilvl="4" w:tplc="04090003" w:tentative="1">
+      <w:start w:val="1"/>
+      <w:numFmt w:val="bullet"/>
+      <w:lvlText w:val="o"/>
+      <w:lvlJc w:val="left"/>
+      <w:pPr>
+        <w:ind w:left="3960" w:hanging="360"/>
+      </w:pPr>
+      <w:rPr>
+        <w:rFonts w:ascii="Courier New" w:hAnsi="Courier New" w:cs="Courier New" w:hint="default"/>
+      </w:rPr>
+    </w:lvl>
+    <w:lvl w:ilvl="5" w:tplc="04090005" w:tentative="1">
+      <w:start w:val="1"/>
+      <w:numFmt w:val="bullet"/>
+      <w:lvlText w:val=""/>
+      <w:lvlJc w:val="left"/>
+      <w:pPr>
+        <w:ind w:left="4680" w:hanging="360"/>
+      </w:pPr>
+      <w:rPr>
+        <w:rFonts w:ascii="Wingdings" w:hAnsi="Wingdings" w:hint="default"/>
+      </w:rPr>
+    </w:lvl>
+    <w:lvl w:ilvl="6" w:tplc="04090001" w:tentative="1">
+      <w:start w:val="1"/>
+      <w:numFmt w:val="bullet"/>
+      <w:lvlText w:val=""/>
+      <w:lvlJc w:val="left"/>
+      <w:pPr>
+        <w:ind w:left="5400" w:hanging="360"/>
+      </w:pPr>
+      <w:rPr>
+        <w:rFonts w:ascii="Symbol" w:hAnsi="Symbol" w:hint="default"/>
+      </w:rPr>
+    </w:lvl>
+    <w:lvl w:ilvl="7" w:tplc="04090003" w:tentative="1">
+      <w:start w:val="1"/>
+      <w:numFmt w:val="bullet"/>
+      <w:lvlText w:val="o"/>
+      <w:lvlJc w:val="left"/>
+      <w:pPr>
+        <w:ind w:left="6120" w:hanging="360"/>
+      </w:pPr>
+      <w:rPr>
+        <w:rFonts w:ascii="Courier New" w:hAnsi="Courier New" w:cs="Courier New" w:hint="default"/>
+      </w:rPr>
+    </w:lvl>
+    <w:lvl w:ilvl="8" w:tplc="04090005" w:tentative="1">
+      <w:start w:val="1"/>
+      <w:numFmt w:val="bullet"/>
+      <w:lvlText w:val=""/>
+      <w:lvlJc w:val="left"/>
+      <w:pPr>
+        <w:ind w:left="6840" w:hanging="360"/>
+      </w:pPr>
+      <w:rPr>
+        <w:rFonts w:ascii="Wingdings" w:hAnsi="Wingdings" w:hint="default"/>
+      </w:rPr>
+    </w:lvl>
+  </w:abstractNum>
+  <w:abstractNum w:abstractNumId="2" w15:restartNumberingAfterBreak="0">
+    <w:nsid w:val="44B81647"/>
+    <w:multiLevelType w:val="hybridMultilevel"/>
+    <w:tmpl w:val="44500832"/>
+    <w:lvl w:ilvl="0" w:tplc="9B34985A">
+      <w:numFmt w:val="bullet"/>
+      <w:lvlText w:val=""/>
+      <w:lvlJc w:val="left"/>
+      <w:pPr>
+        <w:ind w:left="720" w:hanging="360"/>
+      </w:pPr>
+      <w:rPr>
+        <w:rFonts w:ascii="Symbol" w:eastAsiaTheme="minorHAnsi" w:hAnsi="Symbol" w:cstheme="minorBidi" w:hint="default"/>
+      </w:rPr>
+    </w:lvl>
+    <w:lvl w:ilvl="1" w:tplc="04090003" w:tentative="1">
+      <w:start w:val="1"/>
+      <w:numFmt w:val="bullet"/>
+      <w:lvlText w:val="o"/>
+      <w:lvlJc w:val="left"/>
+      <w:pPr>
+        <w:ind w:left="1440" w:hanging="360"/>
+      </w:pPr>
+      <w:rPr>
+        <w:rFonts w:ascii="Courier New" w:hAnsi="Courier New" w:cs="Courier New" w:hint="default"/>
+      </w:rPr>
+    </w:lvl>
+    <w:lvl w:ilvl="2" w:tplc="04090005" w:tentative="1">
+      <w:start w:val="1"/>
+      <w:numFmt w:val="bullet"/>
+      <w:lvlText w:val=""/>
+      <w:lvlJc w:val="left"/>
+      <w:pPr>
+        <w:ind w:left="2160" w:hanging="360"/>
+      </w:pPr>
+      <w:rPr>
+        <w:rFonts w:ascii="Wingdings" w:hAnsi="Wingdings" w:hint="default"/>
+      </w:rPr>
+    </w:lvl>
+    <w:lvl w:ilvl="3" w:tplc="04090001" w:tentative="1">
+      <w:start w:val="1"/>
+      <w:numFmt w:val="bullet"/>
+      <w:lvlText w:val=""/>
+      <w:lvlJc w:val="left"/>
+      <w:pPr>
+        <w:ind w:left="2880" w:hanging="360"/>
+      </w:pPr>
+      <w:rPr>
+        <w:rFonts w:ascii="Symbol" w:hAnsi="Symbol" w:hint="default"/>
+      </w:rPr>
+    </w:lvl>
+    <w:lvl w:ilvl="4" w:tplc="04090003" w:tentative="1">
+      <w:start w:val="1"/>
+      <w:numFmt w:val="bullet"/>
+      <w:lvlText w:val="o"/>
+      <w:lvlJc w:val="left"/>
+      <w:pPr>
+        <w:ind w:left="3600" w:hanging="360"/>
+      </w:pPr>
+      <w:rPr>
+        <w:rFonts w:ascii="Courier New" w:hAnsi="Courier New" w:cs="Courier New" w:hint="default"/>
+      </w:rPr>
+    </w:lvl>
+    <w:lvl w:ilvl="5" w:tplc="04090005" w:tentative="1">
+      <w:start w:val="1"/>
+      <w:numFmt w:val="bullet"/>
+      <w:lvlText w:val=""/>
+      <w:lvlJc w:val="left"/>
+      <w:pPr>
+        <w:ind w:left="4320" w:hanging="360"/>
+      </w:pPr>
+      <w:rPr>
+        <w:rFonts w:ascii="Wingdings" w:hAnsi="Wingdings" w:hint="default"/>
+      </w:rPr>
+    </w:lvl>
+    <w:lvl w:ilvl="6" w:tplc="04090001" w:tentative="1">
+      <w:start w:val="1"/>
+      <w:numFmt w:val="bullet"/>
+      <w:lvlText w:val=""/>
+      <w:lvlJc w:val="left"/>
+      <w:pPr>
+        <w:ind w:left="5040" w:hanging="360"/>
+      </w:pPr>
+      <w:rPr>
+        <w:rFonts w:ascii="Symbol" w:hAnsi="Symbol" w:hint="default"/>
+      </w:rPr>
+    </w:lvl>
+    <w:lvl w:ilvl="7" w:tplc="04090003" w:tentative="1">
+      <w:start w:val="1"/>
+      <w:numFmt w:val="bullet"/>
+      <w:lvlText w:val="o"/>
+      <w:lvlJc w:val="left"/>
+      <w:pPr>
+        <w:ind w:left="5760" w:hanging="360"/>
+      </w:pPr>
+      <w:rPr>
+        <w:rFonts w:ascii="Courier New" w:hAnsi="Courier New" w:cs="Courier New" w:hint="default"/>
+      </w:rPr>
+    </w:lvl>
+    <w:lvl w:ilvl="8" w:tplc="04090005" w:tentative="1">
+      <w:start w:val="1"/>
+      <w:numFmt w:val="bullet"/>
+      <w:lvlText w:val=""/>
+      <w:lvlJc w:val="left"/>
+      <w:pPr>
+        <w:ind w:left="6480" w:hanging="360"/>
+      </w:pPr>
+      <w:rPr>
+        <w:rFonts w:ascii="Wingdings" w:hAnsi="Wingdings" w:hint="default"/>
+      </w:rPr>
+    </w:lvl>
+  </w:abstractNum>
+  <w:abstractNum w:abstractNumId="3" w15:restartNumberingAfterBreak="0">
     <w:nsid w:val="4EA00410"/>
     <w:multiLevelType w:val="hybridMultilevel"/>
     <w:tmpl w:val="31A04598"/>
@@ -353,7 +602,13 @@
     <w:abstractNumId w:val="0"/>
   </w:num>
   <w:num w:numId="2">
+    <w:abstractNumId w:val="3"/>
+  </w:num>
+  <w:num w:numId="3">
     <w:abstractNumId w:val="1"/>
+  </w:num>
+  <w:num w:numId="4">
+    <w:abstractNumId w:val="2"/>
   </w:num>
 </w:numbering>
 </file>

</xml_diff>